<commit_message>
update designentscheidungen pdf erstellt
</commit_message>
<xml_diff>
--- a/Prototyp/Designentscheidungen.docx
+++ b/Prototyp/Designentscheidungen.docx
@@ -92,6 +92,18 @@
     </w:p>
     <w:p>
       <w:pPr>
+        <w:pStyle w:val="Listenabsatz"/>
+        <w:numPr>
+          <w:ilvl w:val="0"/>
+          <w:numId w:val="4"/>
+        </w:numPr>
+      </w:pPr>
+      <w:r>
+        <w:t>Keine direkte Weiterleitung auf externe Links</w:t>
+      </w:r>
+    </w:p>
+    <w:p>
+      <w:pPr>
         <w:pStyle w:val="berschrift2"/>
       </w:pPr>
       <w:r>
@@ -106,13 +118,8 @@
           <w:numId w:val="1"/>
         </w:numPr>
       </w:pPr>
-      <w:proofErr w:type="spellStart"/>
-      <w:r>
-        <w:t>Slider</w:t>
-      </w:r>
-      <w:proofErr w:type="spellEnd"/>
-      <w:r>
-        <w:t xml:space="preserve"> für Newsmeldungen </w:t>
+      <w:r>
+        <w:t xml:space="preserve">Slider für Newsmeldungen </w:t>
       </w:r>
     </w:p>
     <w:p>
@@ -246,6 +253,11 @@
       <w:r>
         <w:t>Softwarekatalog stellt für jedes Programm (auch Betriebssysteme, Office und vielverwendete Programme) einen Download-Link sowie Anleitungen zur Verfügung; einzige Anlaufstelle für Software, keine Sonderstellung für Dokumentationen</w:t>
       </w:r>
+      <w:r>
+        <w:t xml:space="preserve"> (exemplarische Darstellung)</w:t>
+      </w:r>
+      <w:bookmarkStart w:id="0" w:name="_GoBack"/>
+      <w:bookmarkEnd w:id="0"/>
     </w:p>
     <w:p>
       <w:pPr>
@@ -355,22 +367,127 @@
           <w:numId w:val="8"/>
         </w:numPr>
       </w:pPr>
+      <w:r>
+        <w:t>Genereller Punkt zur Auflistung der Dienstleistungen des RZ</w:t>
+      </w:r>
     </w:p>
     <w:p>
       <w:pPr>
         <w:pStyle w:val="berschrift2"/>
       </w:pPr>
       <w:r>
+        <w:t>Drucken &amp; Fax:</w:t>
+      </w:r>
+    </w:p>
+    <w:p>
+      <w:pPr>
+        <w:pStyle w:val="Listenabsatz"/>
+        <w:numPr>
+          <w:ilvl w:val="0"/>
+          <w:numId w:val="9"/>
+        </w:numPr>
+      </w:pPr>
+      <w:r>
+        <w:t>Zentrale Seite zur Information zum Drucken</w:t>
+      </w:r>
+    </w:p>
+    <w:p>
+      <w:pPr>
+        <w:pStyle w:val="Listenabsatz"/>
+      </w:pPr>
+    </w:p>
+    <w:p>
+      <w:pPr>
+        <w:pStyle w:val="berschrift2"/>
+      </w:pPr>
+      <w:r>
         <w:lastRenderedPageBreak/>
-        <w:t>Drucken &amp; Fax:</w:t>
-      </w:r>
+        <w:t>WLAN &amp; Internetzugang:</w:t>
+      </w:r>
+    </w:p>
+    <w:p>
+      <w:pPr>
+        <w:pStyle w:val="Listenabsatz"/>
+        <w:numPr>
+          <w:ilvl w:val="0"/>
+          <w:numId w:val="9"/>
+        </w:numPr>
+      </w:pPr>
+      <w:r>
+        <w:t>Zusammengefasste Information zu Datennetz, WLAN und Internet</w:t>
+      </w:r>
+    </w:p>
+    <w:p>
+      <w:pPr>
+        <w:pStyle w:val="Listenabsatz"/>
+        <w:numPr>
+          <w:ilvl w:val="0"/>
+          <w:numId w:val="9"/>
+        </w:numPr>
+      </w:pPr>
+      <w:r>
+        <w:t>VPN mit aufgenommen</w:t>
+      </w:r>
+    </w:p>
+    <w:p>
+      <w:pPr>
+        <w:pStyle w:val="Listenabsatz"/>
+      </w:pPr>
     </w:p>
     <w:p>
       <w:pPr>
         <w:pStyle w:val="berschrift2"/>
       </w:pPr>
       <w:r>
-        <w:t>WLAN &amp; Internetzugang:</w:t>
+        <w:t>CIP-Pools:</w:t>
+      </w:r>
+    </w:p>
+    <w:p>
+      <w:pPr>
+        <w:pStyle w:val="Listenabsatz"/>
+        <w:numPr>
+          <w:ilvl w:val="0"/>
+          <w:numId w:val="10"/>
+        </w:numPr>
+      </w:pPr>
+      <w:r>
+        <w:t>Zusammenführen verschiedener Unterseiten</w:t>
+      </w:r>
+    </w:p>
+    <w:p>
+      <w:pPr>
+        <w:pStyle w:val="Listenabsatz"/>
+        <w:numPr>
+          <w:ilvl w:val="0"/>
+          <w:numId w:val="10"/>
+        </w:numPr>
+      </w:pPr>
+      <w:r>
+        <w:t>Ausstattung auf einer Seite</w:t>
+      </w:r>
+    </w:p>
+    <w:p>
+      <w:pPr>
+        <w:pStyle w:val="Listenabsatz"/>
+        <w:numPr>
+          <w:ilvl w:val="0"/>
+          <w:numId w:val="10"/>
+        </w:numPr>
+      </w:pPr>
+      <w:r>
+        <w:t>Viele einzelne Seiten aus der dritten Ebene in „Anleitungen“ zusammengefasst</w:t>
+      </w:r>
+    </w:p>
+    <w:p>
+      <w:pPr>
+        <w:pStyle w:val="Listenabsatz"/>
+        <w:numPr>
+          <w:ilvl w:val="0"/>
+          <w:numId w:val="10"/>
+        </w:numPr>
+      </w:pPr>
+      <w:r>
+        <w:t>Reservierung und Suche auf erster Ebene ermöglicht</w:t>
       </w:r>
     </w:p>
     <w:p>
@@ -378,7 +495,31 @@
         <w:pStyle w:val="berschrift2"/>
       </w:pPr>
       <w:r>
-        <w:t>CIP-Pools:</w:t>
+        <w:t>Lehre &amp; Fortbildung</w:t>
+      </w:r>
+    </w:p>
+    <w:p>
+      <w:pPr>
+        <w:pStyle w:val="Listenabsatz"/>
+        <w:numPr>
+          <w:ilvl w:val="0"/>
+          <w:numId w:val="12"/>
+        </w:numPr>
+      </w:pPr>
+      <w:r>
+        <w:t>Aufbereiten der Inhalte die Lehre u. Fortbildung betreffen unter einem Punkt</w:t>
+      </w:r>
+    </w:p>
+    <w:p>
+      <w:pPr>
+        <w:pStyle w:val="Listenabsatz"/>
+        <w:numPr>
+          <w:ilvl w:val="0"/>
+          <w:numId w:val="12"/>
+        </w:numPr>
+      </w:pPr>
+      <w:r>
+        <w:t xml:space="preserve">Umbenennen der Oberpunkte </w:t>
       </w:r>
     </w:p>
     <w:p>
@@ -386,7 +527,19 @@
         <w:pStyle w:val="berschrift2"/>
       </w:pPr>
       <w:r>
-        <w:t>Lehre &amp; Fortbildung</w:t>
+        <w:t>Verwaltung</w:t>
+      </w:r>
+    </w:p>
+    <w:p>
+      <w:pPr>
+        <w:pStyle w:val="Listenabsatz"/>
+        <w:numPr>
+          <w:ilvl w:val="0"/>
+          <w:numId w:val="13"/>
+        </w:numPr>
+      </w:pPr>
+      <w:r>
+        <w:t>Inhalte zu Verwaltungsangelegenheiten zentralisiert</w:t>
       </w:r>
     </w:p>
     <w:p>
@@ -394,15 +547,46 @@
         <w:pStyle w:val="berschrift2"/>
       </w:pPr>
       <w:r>
-        <w:t>Verwaltung</w:t>
-      </w:r>
-    </w:p>
-    <w:p>
-      <w:pPr>
-        <w:pStyle w:val="berschrift2"/>
-      </w:pPr>
-      <w:r>
         <w:t>Über uns</w:t>
+      </w:r>
+    </w:p>
+    <w:p>
+      <w:pPr>
+        <w:pStyle w:val="Listenabsatz"/>
+        <w:numPr>
+          <w:ilvl w:val="0"/>
+          <w:numId w:val="13"/>
+        </w:numPr>
+      </w:pPr>
+      <w:r>
+        <w:t>Umbenennung von „Unser RZ“ zu „Über uns“</w:t>
+      </w:r>
+    </w:p>
+    <w:p>
+      <w:pPr>
+        <w:pStyle w:val="Listenabsatz"/>
+        <w:numPr>
+          <w:ilvl w:val="0"/>
+          <w:numId w:val="13"/>
+        </w:numPr>
+      </w:pPr>
+      <w:r>
+        <w:t>Wenige Änderungen an den Unterseiten</w:t>
+      </w:r>
+    </w:p>
+    <w:p>
+      <w:pPr>
+        <w:pStyle w:val="Listenabsatz"/>
+        <w:numPr>
+          <w:ilvl w:val="0"/>
+          <w:numId w:val="13"/>
+        </w:numPr>
+      </w:pPr>
+      <w:r>
+        <w:t>Änderung der Mitarbeitersuche ähnlich dem Softwarekatalog</w:t>
+      </w:r>
+      <w:r>
+        <w:t xml:space="preserve"> (exemplarisch)</w:t>
       </w:r>
     </w:p>
     <w:p/>
@@ -411,8 +595,6 @@
       <w:pPr>
         <w:pStyle w:val="Listenabsatz"/>
       </w:pPr>
-      <w:bookmarkStart w:id="0" w:name="_GoBack"/>
-      <w:bookmarkEnd w:id="0"/>
     </w:p>
     <w:p/>
     <w:sectPr>
@@ -767,6 +949,232 @@
     </w:lvl>
   </w:abstractNum>
   <w:abstractNum w:abstractNumId="3" w15:restartNumberingAfterBreak="0">
+    <w:nsid w:val="43F41D4D"/>
+    <w:multiLevelType w:val="hybridMultilevel"/>
+    <w:tmpl w:val="84BEE040"/>
+    <w:lvl w:ilvl="0" w:tplc="04070001">
+      <w:start w:val="1"/>
+      <w:numFmt w:val="bullet"/>
+      <w:lvlText w:val=""/>
+      <w:lvlJc w:val="left"/>
+      <w:pPr>
+        <w:ind w:left="720" w:hanging="360"/>
+      </w:pPr>
+      <w:rPr>
+        <w:rFonts w:ascii="Symbol" w:hAnsi="Symbol" w:hint="default"/>
+      </w:rPr>
+    </w:lvl>
+    <w:lvl w:ilvl="1" w:tplc="04070003" w:tentative="1">
+      <w:start w:val="1"/>
+      <w:numFmt w:val="bullet"/>
+      <w:lvlText w:val="o"/>
+      <w:lvlJc w:val="left"/>
+      <w:pPr>
+        <w:ind w:left="1440" w:hanging="360"/>
+      </w:pPr>
+      <w:rPr>
+        <w:rFonts w:ascii="Courier New" w:hAnsi="Courier New" w:cs="Courier New" w:hint="default"/>
+      </w:rPr>
+    </w:lvl>
+    <w:lvl w:ilvl="2" w:tplc="04070005" w:tentative="1">
+      <w:start w:val="1"/>
+      <w:numFmt w:val="bullet"/>
+      <w:lvlText w:val=""/>
+      <w:lvlJc w:val="left"/>
+      <w:pPr>
+        <w:ind w:left="2160" w:hanging="360"/>
+      </w:pPr>
+      <w:rPr>
+        <w:rFonts w:ascii="Wingdings" w:hAnsi="Wingdings" w:hint="default"/>
+      </w:rPr>
+    </w:lvl>
+    <w:lvl w:ilvl="3" w:tplc="04070001" w:tentative="1">
+      <w:start w:val="1"/>
+      <w:numFmt w:val="bullet"/>
+      <w:lvlText w:val=""/>
+      <w:lvlJc w:val="left"/>
+      <w:pPr>
+        <w:ind w:left="2880" w:hanging="360"/>
+      </w:pPr>
+      <w:rPr>
+        <w:rFonts w:ascii="Symbol" w:hAnsi="Symbol" w:hint="default"/>
+      </w:rPr>
+    </w:lvl>
+    <w:lvl w:ilvl="4" w:tplc="04070003" w:tentative="1">
+      <w:start w:val="1"/>
+      <w:numFmt w:val="bullet"/>
+      <w:lvlText w:val="o"/>
+      <w:lvlJc w:val="left"/>
+      <w:pPr>
+        <w:ind w:left="3600" w:hanging="360"/>
+      </w:pPr>
+      <w:rPr>
+        <w:rFonts w:ascii="Courier New" w:hAnsi="Courier New" w:cs="Courier New" w:hint="default"/>
+      </w:rPr>
+    </w:lvl>
+    <w:lvl w:ilvl="5" w:tplc="04070005" w:tentative="1">
+      <w:start w:val="1"/>
+      <w:numFmt w:val="bullet"/>
+      <w:lvlText w:val=""/>
+      <w:lvlJc w:val="left"/>
+      <w:pPr>
+        <w:ind w:left="4320" w:hanging="360"/>
+      </w:pPr>
+      <w:rPr>
+        <w:rFonts w:ascii="Wingdings" w:hAnsi="Wingdings" w:hint="default"/>
+      </w:rPr>
+    </w:lvl>
+    <w:lvl w:ilvl="6" w:tplc="04070001" w:tentative="1">
+      <w:start w:val="1"/>
+      <w:numFmt w:val="bullet"/>
+      <w:lvlText w:val=""/>
+      <w:lvlJc w:val="left"/>
+      <w:pPr>
+        <w:ind w:left="5040" w:hanging="360"/>
+      </w:pPr>
+      <w:rPr>
+        <w:rFonts w:ascii="Symbol" w:hAnsi="Symbol" w:hint="default"/>
+      </w:rPr>
+    </w:lvl>
+    <w:lvl w:ilvl="7" w:tplc="04070003" w:tentative="1">
+      <w:start w:val="1"/>
+      <w:numFmt w:val="bullet"/>
+      <w:lvlText w:val="o"/>
+      <w:lvlJc w:val="left"/>
+      <w:pPr>
+        <w:ind w:left="5760" w:hanging="360"/>
+      </w:pPr>
+      <w:rPr>
+        <w:rFonts w:ascii="Courier New" w:hAnsi="Courier New" w:cs="Courier New" w:hint="default"/>
+      </w:rPr>
+    </w:lvl>
+    <w:lvl w:ilvl="8" w:tplc="04070005" w:tentative="1">
+      <w:start w:val="1"/>
+      <w:numFmt w:val="bullet"/>
+      <w:lvlText w:val=""/>
+      <w:lvlJc w:val="left"/>
+      <w:pPr>
+        <w:ind w:left="6480" w:hanging="360"/>
+      </w:pPr>
+      <w:rPr>
+        <w:rFonts w:ascii="Wingdings" w:hAnsi="Wingdings" w:hint="default"/>
+      </w:rPr>
+    </w:lvl>
+  </w:abstractNum>
+  <w:abstractNum w:abstractNumId="4" w15:restartNumberingAfterBreak="0">
+    <w:nsid w:val="45DE2B9A"/>
+    <w:multiLevelType w:val="hybridMultilevel"/>
+    <w:tmpl w:val="D768330E"/>
+    <w:lvl w:ilvl="0" w:tplc="04070001">
+      <w:start w:val="1"/>
+      <w:numFmt w:val="bullet"/>
+      <w:lvlText w:val=""/>
+      <w:lvlJc w:val="left"/>
+      <w:pPr>
+        <w:ind w:left="720" w:hanging="360"/>
+      </w:pPr>
+      <w:rPr>
+        <w:rFonts w:ascii="Symbol" w:hAnsi="Symbol" w:hint="default"/>
+      </w:rPr>
+    </w:lvl>
+    <w:lvl w:ilvl="1" w:tplc="04070003" w:tentative="1">
+      <w:start w:val="1"/>
+      <w:numFmt w:val="bullet"/>
+      <w:lvlText w:val="o"/>
+      <w:lvlJc w:val="left"/>
+      <w:pPr>
+        <w:ind w:left="1440" w:hanging="360"/>
+      </w:pPr>
+      <w:rPr>
+        <w:rFonts w:ascii="Courier New" w:hAnsi="Courier New" w:cs="Courier New" w:hint="default"/>
+      </w:rPr>
+    </w:lvl>
+    <w:lvl w:ilvl="2" w:tplc="04070005" w:tentative="1">
+      <w:start w:val="1"/>
+      <w:numFmt w:val="bullet"/>
+      <w:lvlText w:val=""/>
+      <w:lvlJc w:val="left"/>
+      <w:pPr>
+        <w:ind w:left="2160" w:hanging="360"/>
+      </w:pPr>
+      <w:rPr>
+        <w:rFonts w:ascii="Wingdings" w:hAnsi="Wingdings" w:hint="default"/>
+      </w:rPr>
+    </w:lvl>
+    <w:lvl w:ilvl="3" w:tplc="04070001" w:tentative="1">
+      <w:start w:val="1"/>
+      <w:numFmt w:val="bullet"/>
+      <w:lvlText w:val=""/>
+      <w:lvlJc w:val="left"/>
+      <w:pPr>
+        <w:ind w:left="2880" w:hanging="360"/>
+      </w:pPr>
+      <w:rPr>
+        <w:rFonts w:ascii="Symbol" w:hAnsi="Symbol" w:hint="default"/>
+      </w:rPr>
+    </w:lvl>
+    <w:lvl w:ilvl="4" w:tplc="04070003" w:tentative="1">
+      <w:start w:val="1"/>
+      <w:numFmt w:val="bullet"/>
+      <w:lvlText w:val="o"/>
+      <w:lvlJc w:val="left"/>
+      <w:pPr>
+        <w:ind w:left="3600" w:hanging="360"/>
+      </w:pPr>
+      <w:rPr>
+        <w:rFonts w:ascii="Courier New" w:hAnsi="Courier New" w:cs="Courier New" w:hint="default"/>
+      </w:rPr>
+    </w:lvl>
+    <w:lvl w:ilvl="5" w:tplc="04070005" w:tentative="1">
+      <w:start w:val="1"/>
+      <w:numFmt w:val="bullet"/>
+      <w:lvlText w:val=""/>
+      <w:lvlJc w:val="left"/>
+      <w:pPr>
+        <w:ind w:left="4320" w:hanging="360"/>
+      </w:pPr>
+      <w:rPr>
+        <w:rFonts w:ascii="Wingdings" w:hAnsi="Wingdings" w:hint="default"/>
+      </w:rPr>
+    </w:lvl>
+    <w:lvl w:ilvl="6" w:tplc="04070001" w:tentative="1">
+      <w:start w:val="1"/>
+      <w:numFmt w:val="bullet"/>
+      <w:lvlText w:val=""/>
+      <w:lvlJc w:val="left"/>
+      <w:pPr>
+        <w:ind w:left="5040" w:hanging="360"/>
+      </w:pPr>
+      <w:rPr>
+        <w:rFonts w:ascii="Symbol" w:hAnsi="Symbol" w:hint="default"/>
+      </w:rPr>
+    </w:lvl>
+    <w:lvl w:ilvl="7" w:tplc="04070003" w:tentative="1">
+      <w:start w:val="1"/>
+      <w:numFmt w:val="bullet"/>
+      <w:lvlText w:val="o"/>
+      <w:lvlJc w:val="left"/>
+      <w:pPr>
+        <w:ind w:left="5760" w:hanging="360"/>
+      </w:pPr>
+      <w:rPr>
+        <w:rFonts w:ascii="Courier New" w:hAnsi="Courier New" w:cs="Courier New" w:hint="default"/>
+      </w:rPr>
+    </w:lvl>
+    <w:lvl w:ilvl="8" w:tplc="04070005" w:tentative="1">
+      <w:start w:val="1"/>
+      <w:numFmt w:val="bullet"/>
+      <w:lvlText w:val=""/>
+      <w:lvlJc w:val="left"/>
+      <w:pPr>
+        <w:ind w:left="6480" w:hanging="360"/>
+      </w:pPr>
+      <w:rPr>
+        <w:rFonts w:ascii="Wingdings" w:hAnsi="Wingdings" w:hint="default"/>
+      </w:rPr>
+    </w:lvl>
+  </w:abstractNum>
+  <w:abstractNum w:abstractNumId="5" w15:restartNumberingAfterBreak="0">
     <w:nsid w:val="4972605D"/>
     <w:multiLevelType w:val="hybridMultilevel"/>
     <w:tmpl w:val="1952D4FA"/>
@@ -879,7 +1287,7 @@
       </w:rPr>
     </w:lvl>
   </w:abstractNum>
-  <w:abstractNum w:abstractNumId="4" w15:restartNumberingAfterBreak="0">
+  <w:abstractNum w:abstractNumId="6" w15:restartNumberingAfterBreak="0">
     <w:nsid w:val="4F89721D"/>
     <w:multiLevelType w:val="hybridMultilevel"/>
     <w:tmpl w:val="030AE882"/>
@@ -992,7 +1400,120 @@
       </w:rPr>
     </w:lvl>
   </w:abstractNum>
-  <w:abstractNum w:abstractNumId="5" w15:restartNumberingAfterBreak="0">
+  <w:abstractNum w:abstractNumId="7" w15:restartNumberingAfterBreak="0">
+    <w:nsid w:val="507C6F8A"/>
+    <w:multiLevelType w:val="hybridMultilevel"/>
+    <w:tmpl w:val="AF76AF40"/>
+    <w:lvl w:ilvl="0" w:tplc="04070001">
+      <w:start w:val="1"/>
+      <w:numFmt w:val="bullet"/>
+      <w:lvlText w:val=""/>
+      <w:lvlJc w:val="left"/>
+      <w:pPr>
+        <w:ind w:left="720" w:hanging="360"/>
+      </w:pPr>
+      <w:rPr>
+        <w:rFonts w:ascii="Symbol" w:hAnsi="Symbol" w:hint="default"/>
+      </w:rPr>
+    </w:lvl>
+    <w:lvl w:ilvl="1" w:tplc="04070003" w:tentative="1">
+      <w:start w:val="1"/>
+      <w:numFmt w:val="bullet"/>
+      <w:lvlText w:val="o"/>
+      <w:lvlJc w:val="left"/>
+      <w:pPr>
+        <w:ind w:left="1440" w:hanging="360"/>
+      </w:pPr>
+      <w:rPr>
+        <w:rFonts w:ascii="Courier New" w:hAnsi="Courier New" w:cs="Courier New" w:hint="default"/>
+      </w:rPr>
+    </w:lvl>
+    <w:lvl w:ilvl="2" w:tplc="04070005" w:tentative="1">
+      <w:start w:val="1"/>
+      <w:numFmt w:val="bullet"/>
+      <w:lvlText w:val=""/>
+      <w:lvlJc w:val="left"/>
+      <w:pPr>
+        <w:ind w:left="2160" w:hanging="360"/>
+      </w:pPr>
+      <w:rPr>
+        <w:rFonts w:ascii="Wingdings" w:hAnsi="Wingdings" w:hint="default"/>
+      </w:rPr>
+    </w:lvl>
+    <w:lvl w:ilvl="3" w:tplc="04070001" w:tentative="1">
+      <w:start w:val="1"/>
+      <w:numFmt w:val="bullet"/>
+      <w:lvlText w:val=""/>
+      <w:lvlJc w:val="left"/>
+      <w:pPr>
+        <w:ind w:left="2880" w:hanging="360"/>
+      </w:pPr>
+      <w:rPr>
+        <w:rFonts w:ascii="Symbol" w:hAnsi="Symbol" w:hint="default"/>
+      </w:rPr>
+    </w:lvl>
+    <w:lvl w:ilvl="4" w:tplc="04070003" w:tentative="1">
+      <w:start w:val="1"/>
+      <w:numFmt w:val="bullet"/>
+      <w:lvlText w:val="o"/>
+      <w:lvlJc w:val="left"/>
+      <w:pPr>
+        <w:ind w:left="3600" w:hanging="360"/>
+      </w:pPr>
+      <w:rPr>
+        <w:rFonts w:ascii="Courier New" w:hAnsi="Courier New" w:cs="Courier New" w:hint="default"/>
+      </w:rPr>
+    </w:lvl>
+    <w:lvl w:ilvl="5" w:tplc="04070005" w:tentative="1">
+      <w:start w:val="1"/>
+      <w:numFmt w:val="bullet"/>
+      <w:lvlText w:val=""/>
+      <w:lvlJc w:val="left"/>
+      <w:pPr>
+        <w:ind w:left="4320" w:hanging="360"/>
+      </w:pPr>
+      <w:rPr>
+        <w:rFonts w:ascii="Wingdings" w:hAnsi="Wingdings" w:hint="default"/>
+      </w:rPr>
+    </w:lvl>
+    <w:lvl w:ilvl="6" w:tplc="04070001" w:tentative="1">
+      <w:start w:val="1"/>
+      <w:numFmt w:val="bullet"/>
+      <w:lvlText w:val=""/>
+      <w:lvlJc w:val="left"/>
+      <w:pPr>
+        <w:ind w:left="5040" w:hanging="360"/>
+      </w:pPr>
+      <w:rPr>
+        <w:rFonts w:ascii="Symbol" w:hAnsi="Symbol" w:hint="default"/>
+      </w:rPr>
+    </w:lvl>
+    <w:lvl w:ilvl="7" w:tplc="04070003" w:tentative="1">
+      <w:start w:val="1"/>
+      <w:numFmt w:val="bullet"/>
+      <w:lvlText w:val="o"/>
+      <w:lvlJc w:val="left"/>
+      <w:pPr>
+        <w:ind w:left="5760" w:hanging="360"/>
+      </w:pPr>
+      <w:rPr>
+        <w:rFonts w:ascii="Courier New" w:hAnsi="Courier New" w:cs="Courier New" w:hint="default"/>
+      </w:rPr>
+    </w:lvl>
+    <w:lvl w:ilvl="8" w:tplc="04070005" w:tentative="1">
+      <w:start w:val="1"/>
+      <w:numFmt w:val="bullet"/>
+      <w:lvlText w:val=""/>
+      <w:lvlJc w:val="left"/>
+      <w:pPr>
+        <w:ind w:left="6480" w:hanging="360"/>
+      </w:pPr>
+      <w:rPr>
+        <w:rFonts w:ascii="Wingdings" w:hAnsi="Wingdings" w:hint="default"/>
+      </w:rPr>
+    </w:lvl>
+  </w:abstractNum>
+  <w:abstractNum w:abstractNumId="8" w15:restartNumberingAfterBreak="0">
     <w:nsid w:val="51921BB3"/>
     <w:multiLevelType w:val="hybridMultilevel"/>
     <w:tmpl w:val="D6C6EF5A"/>
@@ -1105,7 +1626,233 @@
       </w:rPr>
     </w:lvl>
   </w:abstractNum>
-  <w:abstractNum w:abstractNumId="6" w15:restartNumberingAfterBreak="0">
+  <w:abstractNum w:abstractNumId="9" w15:restartNumberingAfterBreak="0">
+    <w:nsid w:val="56F83831"/>
+    <w:multiLevelType w:val="hybridMultilevel"/>
+    <w:tmpl w:val="FA02B208"/>
+    <w:lvl w:ilvl="0" w:tplc="04070001">
+      <w:start w:val="1"/>
+      <w:numFmt w:val="bullet"/>
+      <w:lvlText w:val=""/>
+      <w:lvlJc w:val="left"/>
+      <w:pPr>
+        <w:ind w:left="720" w:hanging="360"/>
+      </w:pPr>
+      <w:rPr>
+        <w:rFonts w:ascii="Symbol" w:hAnsi="Symbol" w:hint="default"/>
+      </w:rPr>
+    </w:lvl>
+    <w:lvl w:ilvl="1" w:tplc="04070003" w:tentative="1">
+      <w:start w:val="1"/>
+      <w:numFmt w:val="bullet"/>
+      <w:lvlText w:val="o"/>
+      <w:lvlJc w:val="left"/>
+      <w:pPr>
+        <w:ind w:left="1440" w:hanging="360"/>
+      </w:pPr>
+      <w:rPr>
+        <w:rFonts w:ascii="Courier New" w:hAnsi="Courier New" w:cs="Courier New" w:hint="default"/>
+      </w:rPr>
+    </w:lvl>
+    <w:lvl w:ilvl="2" w:tplc="04070005" w:tentative="1">
+      <w:start w:val="1"/>
+      <w:numFmt w:val="bullet"/>
+      <w:lvlText w:val=""/>
+      <w:lvlJc w:val="left"/>
+      <w:pPr>
+        <w:ind w:left="2160" w:hanging="360"/>
+      </w:pPr>
+      <w:rPr>
+        <w:rFonts w:ascii="Wingdings" w:hAnsi="Wingdings" w:hint="default"/>
+      </w:rPr>
+    </w:lvl>
+    <w:lvl w:ilvl="3" w:tplc="04070001" w:tentative="1">
+      <w:start w:val="1"/>
+      <w:numFmt w:val="bullet"/>
+      <w:lvlText w:val=""/>
+      <w:lvlJc w:val="left"/>
+      <w:pPr>
+        <w:ind w:left="2880" w:hanging="360"/>
+      </w:pPr>
+      <w:rPr>
+        <w:rFonts w:ascii="Symbol" w:hAnsi="Symbol" w:hint="default"/>
+      </w:rPr>
+    </w:lvl>
+    <w:lvl w:ilvl="4" w:tplc="04070003" w:tentative="1">
+      <w:start w:val="1"/>
+      <w:numFmt w:val="bullet"/>
+      <w:lvlText w:val="o"/>
+      <w:lvlJc w:val="left"/>
+      <w:pPr>
+        <w:ind w:left="3600" w:hanging="360"/>
+      </w:pPr>
+      <w:rPr>
+        <w:rFonts w:ascii="Courier New" w:hAnsi="Courier New" w:cs="Courier New" w:hint="default"/>
+      </w:rPr>
+    </w:lvl>
+    <w:lvl w:ilvl="5" w:tplc="04070005" w:tentative="1">
+      <w:start w:val="1"/>
+      <w:numFmt w:val="bullet"/>
+      <w:lvlText w:val=""/>
+      <w:lvlJc w:val="left"/>
+      <w:pPr>
+        <w:ind w:left="4320" w:hanging="360"/>
+      </w:pPr>
+      <w:rPr>
+        <w:rFonts w:ascii="Wingdings" w:hAnsi="Wingdings" w:hint="default"/>
+      </w:rPr>
+    </w:lvl>
+    <w:lvl w:ilvl="6" w:tplc="04070001" w:tentative="1">
+      <w:start w:val="1"/>
+      <w:numFmt w:val="bullet"/>
+      <w:lvlText w:val=""/>
+      <w:lvlJc w:val="left"/>
+      <w:pPr>
+        <w:ind w:left="5040" w:hanging="360"/>
+      </w:pPr>
+      <w:rPr>
+        <w:rFonts w:ascii="Symbol" w:hAnsi="Symbol" w:hint="default"/>
+      </w:rPr>
+    </w:lvl>
+    <w:lvl w:ilvl="7" w:tplc="04070003" w:tentative="1">
+      <w:start w:val="1"/>
+      <w:numFmt w:val="bullet"/>
+      <w:lvlText w:val="o"/>
+      <w:lvlJc w:val="left"/>
+      <w:pPr>
+        <w:ind w:left="5760" w:hanging="360"/>
+      </w:pPr>
+      <w:rPr>
+        <w:rFonts w:ascii="Courier New" w:hAnsi="Courier New" w:cs="Courier New" w:hint="default"/>
+      </w:rPr>
+    </w:lvl>
+    <w:lvl w:ilvl="8" w:tplc="04070005" w:tentative="1">
+      <w:start w:val="1"/>
+      <w:numFmt w:val="bullet"/>
+      <w:lvlText w:val=""/>
+      <w:lvlJc w:val="left"/>
+      <w:pPr>
+        <w:ind w:left="6480" w:hanging="360"/>
+      </w:pPr>
+      <w:rPr>
+        <w:rFonts w:ascii="Wingdings" w:hAnsi="Wingdings" w:hint="default"/>
+      </w:rPr>
+    </w:lvl>
+  </w:abstractNum>
+  <w:abstractNum w:abstractNumId="10" w15:restartNumberingAfterBreak="0">
+    <w:nsid w:val="5A6652A1"/>
+    <w:multiLevelType w:val="hybridMultilevel"/>
+    <w:tmpl w:val="6D8C16EA"/>
+    <w:lvl w:ilvl="0" w:tplc="04070001">
+      <w:start w:val="1"/>
+      <w:numFmt w:val="bullet"/>
+      <w:lvlText w:val=""/>
+      <w:lvlJc w:val="left"/>
+      <w:pPr>
+        <w:ind w:left="720" w:hanging="360"/>
+      </w:pPr>
+      <w:rPr>
+        <w:rFonts w:ascii="Symbol" w:hAnsi="Symbol" w:hint="default"/>
+      </w:rPr>
+    </w:lvl>
+    <w:lvl w:ilvl="1" w:tplc="04070003" w:tentative="1">
+      <w:start w:val="1"/>
+      <w:numFmt w:val="bullet"/>
+      <w:lvlText w:val="o"/>
+      <w:lvlJc w:val="left"/>
+      <w:pPr>
+        <w:ind w:left="1440" w:hanging="360"/>
+      </w:pPr>
+      <w:rPr>
+        <w:rFonts w:ascii="Courier New" w:hAnsi="Courier New" w:cs="Courier New" w:hint="default"/>
+      </w:rPr>
+    </w:lvl>
+    <w:lvl w:ilvl="2" w:tplc="04070005" w:tentative="1">
+      <w:start w:val="1"/>
+      <w:numFmt w:val="bullet"/>
+      <w:lvlText w:val=""/>
+      <w:lvlJc w:val="left"/>
+      <w:pPr>
+        <w:ind w:left="2160" w:hanging="360"/>
+      </w:pPr>
+      <w:rPr>
+        <w:rFonts w:ascii="Wingdings" w:hAnsi="Wingdings" w:hint="default"/>
+      </w:rPr>
+    </w:lvl>
+    <w:lvl w:ilvl="3" w:tplc="04070001" w:tentative="1">
+      <w:start w:val="1"/>
+      <w:numFmt w:val="bullet"/>
+      <w:lvlText w:val=""/>
+      <w:lvlJc w:val="left"/>
+      <w:pPr>
+        <w:ind w:left="2880" w:hanging="360"/>
+      </w:pPr>
+      <w:rPr>
+        <w:rFonts w:ascii="Symbol" w:hAnsi="Symbol" w:hint="default"/>
+      </w:rPr>
+    </w:lvl>
+    <w:lvl w:ilvl="4" w:tplc="04070003" w:tentative="1">
+      <w:start w:val="1"/>
+      <w:numFmt w:val="bullet"/>
+      <w:lvlText w:val="o"/>
+      <w:lvlJc w:val="left"/>
+      <w:pPr>
+        <w:ind w:left="3600" w:hanging="360"/>
+      </w:pPr>
+      <w:rPr>
+        <w:rFonts w:ascii="Courier New" w:hAnsi="Courier New" w:cs="Courier New" w:hint="default"/>
+      </w:rPr>
+    </w:lvl>
+    <w:lvl w:ilvl="5" w:tplc="04070005" w:tentative="1">
+      <w:start w:val="1"/>
+      <w:numFmt w:val="bullet"/>
+      <w:lvlText w:val=""/>
+      <w:lvlJc w:val="left"/>
+      <w:pPr>
+        <w:ind w:left="4320" w:hanging="360"/>
+      </w:pPr>
+      <w:rPr>
+        <w:rFonts w:ascii="Wingdings" w:hAnsi="Wingdings" w:hint="default"/>
+      </w:rPr>
+    </w:lvl>
+    <w:lvl w:ilvl="6" w:tplc="04070001" w:tentative="1">
+      <w:start w:val="1"/>
+      <w:numFmt w:val="bullet"/>
+      <w:lvlText w:val=""/>
+      <w:lvlJc w:val="left"/>
+      <w:pPr>
+        <w:ind w:left="5040" w:hanging="360"/>
+      </w:pPr>
+      <w:rPr>
+        <w:rFonts w:ascii="Symbol" w:hAnsi="Symbol" w:hint="default"/>
+      </w:rPr>
+    </w:lvl>
+    <w:lvl w:ilvl="7" w:tplc="04070003" w:tentative="1">
+      <w:start w:val="1"/>
+      <w:numFmt w:val="bullet"/>
+      <w:lvlText w:val="o"/>
+      <w:lvlJc w:val="left"/>
+      <w:pPr>
+        <w:ind w:left="5760" w:hanging="360"/>
+      </w:pPr>
+      <w:rPr>
+        <w:rFonts w:ascii="Courier New" w:hAnsi="Courier New" w:cs="Courier New" w:hint="default"/>
+      </w:rPr>
+    </w:lvl>
+    <w:lvl w:ilvl="8" w:tplc="04070005" w:tentative="1">
+      <w:start w:val="1"/>
+      <w:numFmt w:val="bullet"/>
+      <w:lvlText w:val=""/>
+      <w:lvlJc w:val="left"/>
+      <w:pPr>
+        <w:ind w:left="6480" w:hanging="360"/>
+      </w:pPr>
+      <w:rPr>
+        <w:rFonts w:ascii="Wingdings" w:hAnsi="Wingdings" w:hint="default"/>
+      </w:rPr>
+    </w:lvl>
+  </w:abstractNum>
+  <w:abstractNum w:abstractNumId="11" w15:restartNumberingAfterBreak="0">
     <w:nsid w:val="6347584A"/>
     <w:multiLevelType w:val="hybridMultilevel"/>
     <w:tmpl w:val="A1D88718"/>
@@ -1218,7 +1965,7 @@
       </w:rPr>
     </w:lvl>
   </w:abstractNum>
-  <w:abstractNum w:abstractNumId="7" w15:restartNumberingAfterBreak="0">
+  <w:abstractNum w:abstractNumId="12" w15:restartNumberingAfterBreak="0">
     <w:nsid w:val="695416CD"/>
     <w:multiLevelType w:val="hybridMultilevel"/>
     <w:tmpl w:val="F9F4CCCA"/>
@@ -1332,28 +2079,43 @@
     </w:lvl>
   </w:abstractNum>
   <w:num w:numId="1">
-    <w:abstractNumId w:val="5"/>
+    <w:abstractNumId w:val="8"/>
   </w:num>
   <w:num w:numId="2">
-    <w:abstractNumId w:val="4"/>
+    <w:abstractNumId w:val="6"/>
   </w:num>
   <w:num w:numId="3">
     <w:abstractNumId w:val="2"/>
   </w:num>
   <w:num w:numId="4">
-    <w:abstractNumId w:val="6"/>
+    <w:abstractNumId w:val="11"/>
   </w:num>
   <w:num w:numId="5">
-    <w:abstractNumId w:val="7"/>
+    <w:abstractNumId w:val="12"/>
   </w:num>
   <w:num w:numId="6">
     <w:abstractNumId w:val="0"/>
   </w:num>
   <w:num w:numId="7">
-    <w:abstractNumId w:val="3"/>
+    <w:abstractNumId w:val="5"/>
   </w:num>
   <w:num w:numId="8">
     <w:abstractNumId w:val="1"/>
+  </w:num>
+  <w:num w:numId="9">
+    <w:abstractNumId w:val="3"/>
+  </w:num>
+  <w:num w:numId="10">
+    <w:abstractNumId w:val="7"/>
+  </w:num>
+  <w:num w:numId="11">
+    <w:abstractNumId w:val="4"/>
+  </w:num>
+  <w:num w:numId="12">
+    <w:abstractNumId w:val="9"/>
+  </w:num>
+  <w:num w:numId="13">
+    <w:abstractNumId w:val="10"/>
   </w:num>
 </w:numbering>
 </file>

</xml_diff>